<commit_message>
Fixed table of contents in test plan document
updated table of contents in test plan document
</commit_message>
<xml_diff>
--- a/Homework/ECE411 Homework_06_rev_03.docx
+++ b/Homework/ECE411 Homework_06_rev_03.docx
@@ -127,31 +127,13 @@
           <w:szCs w:val="56"/>
         </w:rPr>
       </w:pPr>
-      <w:proofErr w:type="spellStart"/>
       <w:r>
         <w:rPr>
           <w:sz w:val="56"/>
           <w:szCs w:val="56"/>
         </w:rPr>
-        <w:t>Saly</w:t>
+        <w:t>Saly Hakkoum</w:t>
       </w:r>
-      <w:proofErr w:type="spellEnd"/>
-      <w:r>
-        <w:rPr>
-          <w:sz w:val="56"/>
-          <w:szCs w:val="56"/>
-        </w:rPr>
-        <w:t xml:space="preserve"> </w:t>
-      </w:r>
-      <w:proofErr w:type="spellStart"/>
-      <w:r>
-        <w:rPr>
-          <w:sz w:val="56"/>
-          <w:szCs w:val="56"/>
-        </w:rPr>
-        <w:t>Hakkoum</w:t>
-      </w:r>
-      <w:proofErr w:type="spellEnd"/>
     </w:p>
     <w:p>
       <w:pPr>
@@ -240,13 +222,129 @@
           <w:r>
             <w:fldChar w:fldCharType="separate"/>
           </w:r>
-          <w:hyperlink w:anchor="_Toc467681577" w:history="1">
+          <w:bookmarkStart w:id="0" w:name="_GoBack"/>
+          <w:bookmarkEnd w:id="0"/>
+          <w:r>
+            <w:rPr>
+              <w:rStyle w:val="Hyperlink"/>
+              <w:noProof/>
+            </w:rPr>
+            <w:fldChar w:fldCharType="begin"/>
+          </w:r>
+          <w:r>
+            <w:rPr>
+              <w:rStyle w:val="Hyperlink"/>
+              <w:noProof/>
+            </w:rPr>
+            <w:instrText xml:space="preserve"> </w:instrText>
+          </w:r>
+          <w:r>
+            <w:rPr>
+              <w:noProof/>
+            </w:rPr>
+            <w:instrText>HYPERLINK \l "_Toc468891099"</w:instrText>
+          </w:r>
+          <w:r>
+            <w:rPr>
+              <w:rStyle w:val="Hyperlink"/>
+              <w:noProof/>
+            </w:rPr>
+            <w:instrText xml:space="preserve"> </w:instrText>
+          </w:r>
+          <w:r>
+            <w:rPr>
+              <w:rStyle w:val="Hyperlink"/>
+              <w:noProof/>
+            </w:rPr>
+          </w:r>
+          <w:r>
+            <w:rPr>
+              <w:rStyle w:val="Hyperlink"/>
+              <w:noProof/>
+            </w:rPr>
+            <w:fldChar w:fldCharType="separate"/>
+          </w:r>
+          <w:r>
+            <w:rPr>
+              <w:rStyle w:val="Hyperlink"/>
+              <w:noProof/>
+            </w:rPr>
+            <w:t>Introduction</w:t>
+          </w:r>
+          <w:r>
+            <w:rPr>
+              <w:noProof/>
+              <w:webHidden/>
+            </w:rPr>
+            <w:tab/>
+          </w:r>
+          <w:r>
+            <w:rPr>
+              <w:noProof/>
+              <w:webHidden/>
+            </w:rPr>
+            <w:fldChar w:fldCharType="begin"/>
+          </w:r>
+          <w:r>
+            <w:rPr>
+              <w:noProof/>
+              <w:webHidden/>
+            </w:rPr>
+            <w:instrText xml:space="preserve"> PAGEREF _Toc468891099 \h </w:instrText>
+          </w:r>
+          <w:r>
+            <w:rPr>
+              <w:noProof/>
+              <w:webHidden/>
+            </w:rPr>
+          </w:r>
+          <w:r>
+            <w:rPr>
+              <w:noProof/>
+              <w:webHidden/>
+            </w:rPr>
+            <w:fldChar w:fldCharType="separate"/>
+          </w:r>
+          <w:r>
+            <w:rPr>
+              <w:noProof/>
+              <w:webHidden/>
+            </w:rPr>
+            <w:t>1</w:t>
+          </w:r>
+          <w:r>
+            <w:rPr>
+              <w:noProof/>
+              <w:webHidden/>
+            </w:rPr>
+            <w:fldChar w:fldCharType="end"/>
+          </w:r>
+          <w:r>
+            <w:rPr>
+              <w:rStyle w:val="Hyperlink"/>
+              <w:noProof/>
+            </w:rPr>
+            <w:fldChar w:fldCharType="end"/>
+          </w:r>
+        </w:p>
+        <w:p>
+          <w:pPr>
+            <w:pStyle w:val="TOC2"/>
+            <w:tabs>
+              <w:tab w:val="right" w:leader="dot" w:pos="9350"/>
+            </w:tabs>
+            <w:rPr>
+              <w:rFonts w:cstheme="minorBidi"/>
+              <w:noProof/>
+            </w:rPr>
+          </w:pPr>
+          <w:hyperlink w:anchor="_Toc468891100" w:history="1">
             <w:r>
               <w:rPr>
                 <w:rStyle w:val="Hyperlink"/>
                 <w:noProof/>
               </w:rPr>
-              <w:t>Introduction</w:t>
+              <w:t>Pretest preparation</w:t>
             </w:r>
             <w:r>
               <w:rPr>
@@ -267,7 +365,7 @@
                 <w:noProof/>
                 <w:webHidden/>
               </w:rPr>
-              <w:instrText xml:space="preserve"> PAGEREF _Toc467681577 \h </w:instrText>
+              <w:instrText xml:space="preserve"> PAGEREF _Toc468891100 \h </w:instrText>
             </w:r>
             <w:r>
               <w:rPr>
@@ -287,7 +385,7 @@
                 <w:noProof/>
                 <w:webHidden/>
               </w:rPr>
-              <w:t>3</w:t>
+              <w:t>1</w:t>
             </w:r>
             <w:r>
               <w:rPr>
@@ -309,13 +407,13 @@
               <w:noProof/>
             </w:rPr>
           </w:pPr>
-          <w:hyperlink w:anchor="_Toc467681578" w:history="1">
+          <w:hyperlink w:anchor="_Toc468891101" w:history="1">
             <w:r>
               <w:rPr>
                 <w:rStyle w:val="Hyperlink"/>
                 <w:noProof/>
               </w:rPr>
-              <w:t>Pretest preparation</w:t>
+              <w:t>Test equipment / Test setup and calibration</w:t>
             </w:r>
             <w:r>
               <w:rPr>
@@ -336,7 +434,7 @@
                 <w:noProof/>
                 <w:webHidden/>
               </w:rPr>
-              <w:instrText xml:space="preserve"> PAGEREF _Toc467681578 \h </w:instrText>
+              <w:instrText xml:space="preserve"> PAGEREF _Toc468891101 \h </w:instrText>
             </w:r>
             <w:r>
               <w:rPr>
@@ -356,7 +454,7 @@
                 <w:noProof/>
                 <w:webHidden/>
               </w:rPr>
-              <w:t>3</w:t>
+              <w:t>1</w:t>
             </w:r>
             <w:r>
               <w:rPr>
@@ -378,13 +476,13 @@
               <w:noProof/>
             </w:rPr>
           </w:pPr>
-          <w:hyperlink w:anchor="_Toc467681579" w:history="1">
+          <w:hyperlink w:anchor="_Toc468891102" w:history="1">
             <w:r>
               <w:rPr>
                 <w:rStyle w:val="Hyperlink"/>
                 <w:noProof/>
               </w:rPr>
-              <w:t>Test equipment / Test setup and calibration</w:t>
+              <w:t>Systems Test</w:t>
             </w:r>
             <w:r>
               <w:rPr>
@@ -405,7 +503,7 @@
                 <w:noProof/>
                 <w:webHidden/>
               </w:rPr>
-              <w:instrText xml:space="preserve"> PAGEREF _Toc467681579 \h </w:instrText>
+              <w:instrText xml:space="preserve"> PAGEREF _Toc468891102 \h </w:instrText>
             </w:r>
             <w:r>
               <w:rPr>
@@ -425,7 +523,559 @@
                 <w:noProof/>
                 <w:webHidden/>
               </w:rPr>
-              <w:t>3</w:t>
+              <w:t>1</w:t>
+            </w:r>
+            <w:r>
+              <w:rPr>
+                <w:noProof/>
+                <w:webHidden/>
+              </w:rPr>
+              <w:fldChar w:fldCharType="end"/>
+            </w:r>
+          </w:hyperlink>
+        </w:p>
+        <w:p>
+          <w:pPr>
+            <w:pStyle w:val="TOC3"/>
+            <w:tabs>
+              <w:tab w:val="right" w:leader="dot" w:pos="9350"/>
+            </w:tabs>
+            <w:rPr>
+              <w:rFonts w:cstheme="minorBidi"/>
+              <w:noProof/>
+            </w:rPr>
+          </w:pPr>
+          <w:hyperlink w:anchor="_Toc468891103" w:history="1">
+            <w:r>
+              <w:rPr>
+                <w:rStyle w:val="Hyperlink"/>
+                <w:noProof/>
+              </w:rPr>
+              <w:t>Test Case 01 Description</w:t>
+            </w:r>
+            <w:r>
+              <w:rPr>
+                <w:noProof/>
+                <w:webHidden/>
+              </w:rPr>
+              <w:tab/>
+            </w:r>
+            <w:r>
+              <w:rPr>
+                <w:noProof/>
+                <w:webHidden/>
+              </w:rPr>
+              <w:fldChar w:fldCharType="begin"/>
+            </w:r>
+            <w:r>
+              <w:rPr>
+                <w:noProof/>
+                <w:webHidden/>
+              </w:rPr>
+              <w:instrText xml:space="preserve"> PAGEREF _Toc468891103 \h </w:instrText>
+            </w:r>
+            <w:r>
+              <w:rPr>
+                <w:noProof/>
+                <w:webHidden/>
+              </w:rPr>
+            </w:r>
+            <w:r>
+              <w:rPr>
+                <w:noProof/>
+                <w:webHidden/>
+              </w:rPr>
+              <w:fldChar w:fldCharType="separate"/>
+            </w:r>
+            <w:r>
+              <w:rPr>
+                <w:noProof/>
+                <w:webHidden/>
+              </w:rPr>
+              <w:t>1</w:t>
+            </w:r>
+            <w:r>
+              <w:rPr>
+                <w:noProof/>
+                <w:webHidden/>
+              </w:rPr>
+              <w:fldChar w:fldCharType="end"/>
+            </w:r>
+          </w:hyperlink>
+        </w:p>
+        <w:p>
+          <w:pPr>
+            <w:pStyle w:val="TOC3"/>
+            <w:tabs>
+              <w:tab w:val="right" w:leader="dot" w:pos="9350"/>
+            </w:tabs>
+            <w:rPr>
+              <w:rFonts w:cstheme="minorBidi"/>
+              <w:noProof/>
+            </w:rPr>
+          </w:pPr>
+          <w:hyperlink w:anchor="_Toc468891104" w:history="1">
+            <w:r>
+              <w:rPr>
+                <w:rStyle w:val="Hyperlink"/>
+                <w:noProof/>
+              </w:rPr>
+              <w:t>Test Case 01</w:t>
+            </w:r>
+            <w:r>
+              <w:rPr>
+                <w:noProof/>
+                <w:webHidden/>
+              </w:rPr>
+              <w:tab/>
+            </w:r>
+            <w:r>
+              <w:rPr>
+                <w:noProof/>
+                <w:webHidden/>
+              </w:rPr>
+              <w:fldChar w:fldCharType="begin"/>
+            </w:r>
+            <w:r>
+              <w:rPr>
+                <w:noProof/>
+                <w:webHidden/>
+              </w:rPr>
+              <w:instrText xml:space="preserve"> PAGEREF _Toc468891104 \h </w:instrText>
+            </w:r>
+            <w:r>
+              <w:rPr>
+                <w:noProof/>
+                <w:webHidden/>
+              </w:rPr>
+            </w:r>
+            <w:r>
+              <w:rPr>
+                <w:noProof/>
+                <w:webHidden/>
+              </w:rPr>
+              <w:fldChar w:fldCharType="separate"/>
+            </w:r>
+            <w:r>
+              <w:rPr>
+                <w:noProof/>
+                <w:webHidden/>
+              </w:rPr>
+              <w:t>1</w:t>
+            </w:r>
+            <w:r>
+              <w:rPr>
+                <w:noProof/>
+                <w:webHidden/>
+              </w:rPr>
+              <w:fldChar w:fldCharType="end"/>
+            </w:r>
+          </w:hyperlink>
+        </w:p>
+        <w:p>
+          <w:pPr>
+            <w:pStyle w:val="TOC3"/>
+            <w:tabs>
+              <w:tab w:val="right" w:leader="dot" w:pos="9350"/>
+            </w:tabs>
+            <w:rPr>
+              <w:rFonts w:cstheme="minorBidi"/>
+              <w:noProof/>
+            </w:rPr>
+          </w:pPr>
+          <w:hyperlink w:anchor="_Toc468891105" w:history="1">
+            <w:r>
+              <w:rPr>
+                <w:rStyle w:val="Hyperlink"/>
+                <w:noProof/>
+              </w:rPr>
+              <w:t>Test Case 02 Description</w:t>
+            </w:r>
+            <w:r>
+              <w:rPr>
+                <w:noProof/>
+                <w:webHidden/>
+              </w:rPr>
+              <w:tab/>
+            </w:r>
+            <w:r>
+              <w:rPr>
+                <w:noProof/>
+                <w:webHidden/>
+              </w:rPr>
+              <w:fldChar w:fldCharType="begin"/>
+            </w:r>
+            <w:r>
+              <w:rPr>
+                <w:noProof/>
+                <w:webHidden/>
+              </w:rPr>
+              <w:instrText xml:space="preserve"> PAGEREF _Toc468891105 \h </w:instrText>
+            </w:r>
+            <w:r>
+              <w:rPr>
+                <w:noProof/>
+                <w:webHidden/>
+              </w:rPr>
+            </w:r>
+            <w:r>
+              <w:rPr>
+                <w:noProof/>
+                <w:webHidden/>
+              </w:rPr>
+              <w:fldChar w:fldCharType="separate"/>
+            </w:r>
+            <w:r>
+              <w:rPr>
+                <w:noProof/>
+                <w:webHidden/>
+              </w:rPr>
+              <w:t>1</w:t>
+            </w:r>
+            <w:r>
+              <w:rPr>
+                <w:noProof/>
+                <w:webHidden/>
+              </w:rPr>
+              <w:fldChar w:fldCharType="end"/>
+            </w:r>
+          </w:hyperlink>
+        </w:p>
+        <w:p>
+          <w:pPr>
+            <w:pStyle w:val="TOC3"/>
+            <w:tabs>
+              <w:tab w:val="right" w:leader="dot" w:pos="9350"/>
+            </w:tabs>
+            <w:rPr>
+              <w:rFonts w:cstheme="minorBidi"/>
+              <w:noProof/>
+            </w:rPr>
+          </w:pPr>
+          <w:hyperlink w:anchor="_Toc468891106" w:history="1">
+            <w:r>
+              <w:rPr>
+                <w:rStyle w:val="Hyperlink"/>
+                <w:noProof/>
+              </w:rPr>
+              <w:t>Test Case 02</w:t>
+            </w:r>
+            <w:r>
+              <w:rPr>
+                <w:noProof/>
+                <w:webHidden/>
+              </w:rPr>
+              <w:tab/>
+            </w:r>
+            <w:r>
+              <w:rPr>
+                <w:noProof/>
+                <w:webHidden/>
+              </w:rPr>
+              <w:fldChar w:fldCharType="begin"/>
+            </w:r>
+            <w:r>
+              <w:rPr>
+                <w:noProof/>
+                <w:webHidden/>
+              </w:rPr>
+              <w:instrText xml:space="preserve"> PAGEREF _Toc468891106 \h </w:instrText>
+            </w:r>
+            <w:r>
+              <w:rPr>
+                <w:noProof/>
+                <w:webHidden/>
+              </w:rPr>
+            </w:r>
+            <w:r>
+              <w:rPr>
+                <w:noProof/>
+                <w:webHidden/>
+              </w:rPr>
+              <w:fldChar w:fldCharType="separate"/>
+            </w:r>
+            <w:r>
+              <w:rPr>
+                <w:noProof/>
+                <w:webHidden/>
+              </w:rPr>
+              <w:t>1</w:t>
+            </w:r>
+            <w:r>
+              <w:rPr>
+                <w:noProof/>
+                <w:webHidden/>
+              </w:rPr>
+              <w:fldChar w:fldCharType="end"/>
+            </w:r>
+          </w:hyperlink>
+        </w:p>
+        <w:p>
+          <w:pPr>
+            <w:pStyle w:val="TOC3"/>
+            <w:tabs>
+              <w:tab w:val="right" w:leader="dot" w:pos="9350"/>
+            </w:tabs>
+            <w:rPr>
+              <w:rFonts w:cstheme="minorBidi"/>
+              <w:noProof/>
+            </w:rPr>
+          </w:pPr>
+          <w:hyperlink w:anchor="_Toc468891107" w:history="1">
+            <w:r>
+              <w:rPr>
+                <w:rStyle w:val="Hyperlink"/>
+                <w:noProof/>
+              </w:rPr>
+              <w:t>Test Case 03 Description</w:t>
+            </w:r>
+            <w:r>
+              <w:rPr>
+                <w:noProof/>
+                <w:webHidden/>
+              </w:rPr>
+              <w:tab/>
+            </w:r>
+            <w:r>
+              <w:rPr>
+                <w:noProof/>
+                <w:webHidden/>
+              </w:rPr>
+              <w:fldChar w:fldCharType="begin"/>
+            </w:r>
+            <w:r>
+              <w:rPr>
+                <w:noProof/>
+                <w:webHidden/>
+              </w:rPr>
+              <w:instrText xml:space="preserve"> PAGEREF _Toc468891107 \h </w:instrText>
+            </w:r>
+            <w:r>
+              <w:rPr>
+                <w:noProof/>
+                <w:webHidden/>
+              </w:rPr>
+            </w:r>
+            <w:r>
+              <w:rPr>
+                <w:noProof/>
+                <w:webHidden/>
+              </w:rPr>
+              <w:fldChar w:fldCharType="separate"/>
+            </w:r>
+            <w:r>
+              <w:rPr>
+                <w:noProof/>
+                <w:webHidden/>
+              </w:rPr>
+              <w:t>1</w:t>
+            </w:r>
+            <w:r>
+              <w:rPr>
+                <w:noProof/>
+                <w:webHidden/>
+              </w:rPr>
+              <w:fldChar w:fldCharType="end"/>
+            </w:r>
+          </w:hyperlink>
+        </w:p>
+        <w:p>
+          <w:pPr>
+            <w:pStyle w:val="TOC3"/>
+            <w:tabs>
+              <w:tab w:val="right" w:leader="dot" w:pos="9350"/>
+            </w:tabs>
+            <w:rPr>
+              <w:rFonts w:cstheme="minorBidi"/>
+              <w:noProof/>
+            </w:rPr>
+          </w:pPr>
+          <w:hyperlink w:anchor="_Toc468891108" w:history="1">
+            <w:r>
+              <w:rPr>
+                <w:rStyle w:val="Hyperlink"/>
+                <w:noProof/>
+              </w:rPr>
+              <w:t>Test Case 03</w:t>
+            </w:r>
+            <w:r>
+              <w:rPr>
+                <w:noProof/>
+                <w:webHidden/>
+              </w:rPr>
+              <w:tab/>
+            </w:r>
+            <w:r>
+              <w:rPr>
+                <w:noProof/>
+                <w:webHidden/>
+              </w:rPr>
+              <w:fldChar w:fldCharType="begin"/>
+            </w:r>
+            <w:r>
+              <w:rPr>
+                <w:noProof/>
+                <w:webHidden/>
+              </w:rPr>
+              <w:instrText xml:space="preserve"> PAGEREF _Toc468891108 \h </w:instrText>
+            </w:r>
+            <w:r>
+              <w:rPr>
+                <w:noProof/>
+                <w:webHidden/>
+              </w:rPr>
+            </w:r>
+            <w:r>
+              <w:rPr>
+                <w:noProof/>
+                <w:webHidden/>
+              </w:rPr>
+              <w:fldChar w:fldCharType="separate"/>
+            </w:r>
+            <w:r>
+              <w:rPr>
+                <w:noProof/>
+                <w:webHidden/>
+              </w:rPr>
+              <w:t>1</w:t>
+            </w:r>
+            <w:r>
+              <w:rPr>
+                <w:noProof/>
+                <w:webHidden/>
+              </w:rPr>
+              <w:fldChar w:fldCharType="end"/>
+            </w:r>
+          </w:hyperlink>
+        </w:p>
+        <w:p>
+          <w:pPr>
+            <w:pStyle w:val="TOC3"/>
+            <w:tabs>
+              <w:tab w:val="right" w:leader="dot" w:pos="9350"/>
+            </w:tabs>
+            <w:rPr>
+              <w:rFonts w:cstheme="minorBidi"/>
+              <w:noProof/>
+            </w:rPr>
+          </w:pPr>
+          <w:hyperlink w:anchor="_Toc468891109" w:history="1">
+            <w:r>
+              <w:rPr>
+                <w:rStyle w:val="Hyperlink"/>
+                <w:noProof/>
+              </w:rPr>
+              <w:t>Test Case 04 Description</w:t>
+            </w:r>
+            <w:r>
+              <w:rPr>
+                <w:noProof/>
+                <w:webHidden/>
+              </w:rPr>
+              <w:tab/>
+            </w:r>
+            <w:r>
+              <w:rPr>
+                <w:noProof/>
+                <w:webHidden/>
+              </w:rPr>
+              <w:fldChar w:fldCharType="begin"/>
+            </w:r>
+            <w:r>
+              <w:rPr>
+                <w:noProof/>
+                <w:webHidden/>
+              </w:rPr>
+              <w:instrText xml:space="preserve"> PAGEREF _Toc468891109 \h </w:instrText>
+            </w:r>
+            <w:r>
+              <w:rPr>
+                <w:noProof/>
+                <w:webHidden/>
+              </w:rPr>
+            </w:r>
+            <w:r>
+              <w:rPr>
+                <w:noProof/>
+                <w:webHidden/>
+              </w:rPr>
+              <w:fldChar w:fldCharType="separate"/>
+            </w:r>
+            <w:r>
+              <w:rPr>
+                <w:noProof/>
+                <w:webHidden/>
+              </w:rPr>
+              <w:t>1</w:t>
+            </w:r>
+            <w:r>
+              <w:rPr>
+                <w:noProof/>
+                <w:webHidden/>
+              </w:rPr>
+              <w:fldChar w:fldCharType="end"/>
+            </w:r>
+          </w:hyperlink>
+        </w:p>
+        <w:p>
+          <w:pPr>
+            <w:pStyle w:val="TOC3"/>
+            <w:tabs>
+              <w:tab w:val="right" w:leader="dot" w:pos="9350"/>
+            </w:tabs>
+            <w:rPr>
+              <w:rFonts w:cstheme="minorBidi"/>
+              <w:noProof/>
+            </w:rPr>
+          </w:pPr>
+          <w:hyperlink w:anchor="_Toc468891110" w:history="1">
+            <w:r>
+              <w:rPr>
+                <w:rStyle w:val="Hyperlink"/>
+                <w:noProof/>
+              </w:rPr>
+              <w:t>Test Case 04</w:t>
+            </w:r>
+            <w:r>
+              <w:rPr>
+                <w:noProof/>
+                <w:webHidden/>
+              </w:rPr>
+              <w:tab/>
+            </w:r>
+            <w:r>
+              <w:rPr>
+                <w:noProof/>
+                <w:webHidden/>
+              </w:rPr>
+              <w:fldChar w:fldCharType="begin"/>
+            </w:r>
+            <w:r>
+              <w:rPr>
+                <w:noProof/>
+                <w:webHidden/>
+              </w:rPr>
+              <w:instrText xml:space="preserve"> PAGEREF _Toc468891110 \h </w:instrText>
+            </w:r>
+            <w:r>
+              <w:rPr>
+                <w:noProof/>
+                <w:webHidden/>
+              </w:rPr>
+            </w:r>
+            <w:r>
+              <w:rPr>
+                <w:noProof/>
+                <w:webHidden/>
+              </w:rPr>
+              <w:fldChar w:fldCharType="separate"/>
+            </w:r>
+            <w:r>
+              <w:rPr>
+                <w:noProof/>
+                <w:webHidden/>
+              </w:rPr>
+              <w:t>1</w:t>
             </w:r>
             <w:r>
               <w:rPr>
@@ -447,13 +1097,13 @@
               <w:noProof/>
             </w:rPr>
           </w:pPr>
-          <w:hyperlink w:anchor="_Toc467681580" w:history="1">
+          <w:hyperlink w:anchor="_Toc468891111" w:history="1">
             <w:r>
               <w:rPr>
                 <w:rStyle w:val="Hyperlink"/>
                 <w:noProof/>
               </w:rPr>
-              <w:t>Systems Test</w:t>
+              <w:t>Citations</w:t>
             </w:r>
             <w:r>
               <w:rPr>
@@ -474,7 +1124,7 @@
                 <w:noProof/>
                 <w:webHidden/>
               </w:rPr>
-              <w:instrText xml:space="preserve"> PAGEREF _Toc467681580 \h </w:instrText>
+              <w:instrText xml:space="preserve"> PAGEREF _Toc468891111 \h </w:instrText>
             </w:r>
             <w:r>
               <w:rPr>
@@ -494,352 +1144,7 @@
                 <w:noProof/>
                 <w:webHidden/>
               </w:rPr>
-              <w:t>3</w:t>
-            </w:r>
-            <w:r>
-              <w:rPr>
-                <w:noProof/>
-                <w:webHidden/>
-              </w:rPr>
-              <w:fldChar w:fldCharType="end"/>
-            </w:r>
-          </w:hyperlink>
-        </w:p>
-        <w:p>
-          <w:pPr>
-            <w:pStyle w:val="TOC3"/>
-            <w:tabs>
-              <w:tab w:val="right" w:leader="dot" w:pos="9350"/>
-            </w:tabs>
-            <w:rPr>
-              <w:rFonts w:cstheme="minorBidi"/>
-              <w:noProof/>
-            </w:rPr>
-          </w:pPr>
-          <w:hyperlink w:anchor="_Toc467681581" w:history="1">
-            <w:r>
-              <w:rPr>
-                <w:rStyle w:val="Hyperlink"/>
-                <w:noProof/>
-              </w:rPr>
-              <w:t>Test Case 01 Description</w:t>
-            </w:r>
-            <w:r>
-              <w:rPr>
-                <w:noProof/>
-                <w:webHidden/>
-              </w:rPr>
-              <w:tab/>
-            </w:r>
-            <w:r>
-              <w:rPr>
-                <w:noProof/>
-                <w:webHidden/>
-              </w:rPr>
-              <w:fldChar w:fldCharType="begin"/>
-            </w:r>
-            <w:r>
-              <w:rPr>
-                <w:noProof/>
-                <w:webHidden/>
-              </w:rPr>
-              <w:instrText xml:space="preserve"> PAGEREF _Toc467681581 \h </w:instrText>
-            </w:r>
-            <w:r>
-              <w:rPr>
-                <w:noProof/>
-                <w:webHidden/>
-              </w:rPr>
-            </w:r>
-            <w:r>
-              <w:rPr>
-                <w:noProof/>
-                <w:webHidden/>
-              </w:rPr>
-              <w:fldChar w:fldCharType="separate"/>
-            </w:r>
-            <w:r>
-              <w:rPr>
-                <w:noProof/>
-                <w:webHidden/>
-              </w:rPr>
-              <w:t>3</w:t>
-            </w:r>
-            <w:r>
-              <w:rPr>
-                <w:noProof/>
-                <w:webHidden/>
-              </w:rPr>
-              <w:fldChar w:fldCharType="end"/>
-            </w:r>
-          </w:hyperlink>
-        </w:p>
-        <w:p>
-          <w:pPr>
-            <w:pStyle w:val="TOC3"/>
-            <w:tabs>
-              <w:tab w:val="right" w:leader="dot" w:pos="9350"/>
-            </w:tabs>
-            <w:rPr>
-              <w:rFonts w:cstheme="minorBidi"/>
-              <w:noProof/>
-            </w:rPr>
-          </w:pPr>
-          <w:hyperlink w:anchor="_Toc467681582" w:history="1">
-            <w:r>
-              <w:rPr>
-                <w:rStyle w:val="Hyperlink"/>
-                <w:noProof/>
-              </w:rPr>
-              <w:t>Test Case 01</w:t>
-            </w:r>
-            <w:r>
-              <w:rPr>
-                <w:noProof/>
-                <w:webHidden/>
-              </w:rPr>
-              <w:tab/>
-            </w:r>
-            <w:r>
-              <w:rPr>
-                <w:noProof/>
-                <w:webHidden/>
-              </w:rPr>
-              <w:fldChar w:fldCharType="begin"/>
-            </w:r>
-            <w:r>
-              <w:rPr>
-                <w:noProof/>
-                <w:webHidden/>
-              </w:rPr>
-              <w:instrText xml:space="preserve"> PAGEREF _Toc467681582 \h </w:instrText>
-            </w:r>
-            <w:r>
-              <w:rPr>
-                <w:noProof/>
-                <w:webHidden/>
-              </w:rPr>
-            </w:r>
-            <w:r>
-              <w:rPr>
-                <w:noProof/>
-                <w:webHidden/>
-              </w:rPr>
-              <w:fldChar w:fldCharType="separate"/>
-            </w:r>
-            <w:r>
-              <w:rPr>
-                <w:noProof/>
-                <w:webHidden/>
-              </w:rPr>
-              <w:t>3</w:t>
-            </w:r>
-            <w:r>
-              <w:rPr>
-                <w:noProof/>
-                <w:webHidden/>
-              </w:rPr>
-              <w:fldChar w:fldCharType="end"/>
-            </w:r>
-          </w:hyperlink>
-        </w:p>
-        <w:p>
-          <w:pPr>
-            <w:pStyle w:val="TOC3"/>
-            <w:tabs>
-              <w:tab w:val="right" w:leader="dot" w:pos="9350"/>
-            </w:tabs>
-            <w:rPr>
-              <w:rFonts w:cstheme="minorBidi"/>
-              <w:noProof/>
-            </w:rPr>
-          </w:pPr>
-          <w:hyperlink w:anchor="_Toc467681583" w:history="1">
-            <w:r>
-              <w:rPr>
-                <w:rStyle w:val="Hyperlink"/>
-                <w:noProof/>
-              </w:rPr>
-              <w:t>Test Case 02 Description</w:t>
-            </w:r>
-            <w:r>
-              <w:rPr>
-                <w:noProof/>
-                <w:webHidden/>
-              </w:rPr>
-              <w:tab/>
-            </w:r>
-            <w:r>
-              <w:rPr>
-                <w:noProof/>
-                <w:webHidden/>
-              </w:rPr>
-              <w:fldChar w:fldCharType="begin"/>
-            </w:r>
-            <w:r>
-              <w:rPr>
-                <w:noProof/>
-                <w:webHidden/>
-              </w:rPr>
-              <w:instrText xml:space="preserve"> PAGEREF _Toc467681583 \h </w:instrText>
-            </w:r>
-            <w:r>
-              <w:rPr>
-                <w:noProof/>
-                <w:webHidden/>
-              </w:rPr>
-            </w:r>
-            <w:r>
-              <w:rPr>
-                <w:noProof/>
-                <w:webHidden/>
-              </w:rPr>
-              <w:fldChar w:fldCharType="separate"/>
-            </w:r>
-            <w:r>
-              <w:rPr>
-                <w:noProof/>
-                <w:webHidden/>
-              </w:rPr>
-              <w:t>4</w:t>
-            </w:r>
-            <w:r>
-              <w:rPr>
-                <w:noProof/>
-                <w:webHidden/>
-              </w:rPr>
-              <w:fldChar w:fldCharType="end"/>
-            </w:r>
-          </w:hyperlink>
-        </w:p>
-        <w:p>
-          <w:pPr>
-            <w:pStyle w:val="TOC3"/>
-            <w:tabs>
-              <w:tab w:val="right" w:leader="dot" w:pos="9350"/>
-            </w:tabs>
-            <w:rPr>
-              <w:rFonts w:cstheme="minorBidi"/>
-              <w:noProof/>
-            </w:rPr>
-          </w:pPr>
-          <w:hyperlink w:anchor="_Toc467681584" w:history="1">
-            <w:r>
-              <w:rPr>
-                <w:rStyle w:val="Hyperlink"/>
-                <w:noProof/>
-              </w:rPr>
-              <w:t>Test Case 02</w:t>
-            </w:r>
-            <w:r>
-              <w:rPr>
-                <w:noProof/>
-                <w:webHidden/>
-              </w:rPr>
-              <w:tab/>
-            </w:r>
-            <w:r>
-              <w:rPr>
-                <w:noProof/>
-                <w:webHidden/>
-              </w:rPr>
-              <w:fldChar w:fldCharType="begin"/>
-            </w:r>
-            <w:r>
-              <w:rPr>
-                <w:noProof/>
-                <w:webHidden/>
-              </w:rPr>
-              <w:instrText xml:space="preserve"> PAGEREF _Toc467681584 \h </w:instrText>
-            </w:r>
-            <w:r>
-              <w:rPr>
-                <w:noProof/>
-                <w:webHidden/>
-              </w:rPr>
-            </w:r>
-            <w:r>
-              <w:rPr>
-                <w:noProof/>
-                <w:webHidden/>
-              </w:rPr>
-              <w:fldChar w:fldCharType="separate"/>
-            </w:r>
-            <w:r>
-              <w:rPr>
-                <w:noProof/>
-                <w:webHidden/>
-              </w:rPr>
-              <w:t>5</w:t>
-            </w:r>
-            <w:r>
-              <w:rPr>
-                <w:noProof/>
-                <w:webHidden/>
-              </w:rPr>
-              <w:fldChar w:fldCharType="end"/>
-            </w:r>
-          </w:hyperlink>
-        </w:p>
-        <w:p>
-          <w:pPr>
-            <w:pStyle w:val="TOC2"/>
-            <w:tabs>
-              <w:tab w:val="right" w:leader="dot" w:pos="9350"/>
-            </w:tabs>
-            <w:rPr>
-              <w:rFonts w:cstheme="minorBidi"/>
-              <w:noProof/>
-            </w:rPr>
-          </w:pPr>
-          <w:hyperlink w:anchor="_Toc467681585" w:history="1">
-            <w:r>
-              <w:rPr>
-                <w:rStyle w:val="Hyperlink"/>
-                <w:noProof/>
-              </w:rPr>
-              <w:t>Citations</w:t>
-            </w:r>
-            <w:r>
-              <w:rPr>
-                <w:noProof/>
-                <w:webHidden/>
-              </w:rPr>
-              <w:tab/>
-            </w:r>
-            <w:r>
-              <w:rPr>
-                <w:noProof/>
-                <w:webHidden/>
-              </w:rPr>
-              <w:fldChar w:fldCharType="begin"/>
-            </w:r>
-            <w:r>
-              <w:rPr>
-                <w:noProof/>
-                <w:webHidden/>
-              </w:rPr>
-              <w:instrText xml:space="preserve"> PAGEREF _Toc467681585 \h </w:instrText>
-            </w:r>
-            <w:r>
-              <w:rPr>
-                <w:noProof/>
-                <w:webHidden/>
-              </w:rPr>
-            </w:r>
-            <w:r>
-              <w:rPr>
-                <w:noProof/>
-                <w:webHidden/>
-              </w:rPr>
-              <w:fldChar w:fldCharType="separate"/>
-            </w:r>
-            <w:r>
-              <w:rPr>
-                <w:noProof/>
-                <w:webHidden/>
-              </w:rPr>
-              <w:t>6</w:t>
+              <w:t>1</w:t>
             </w:r>
             <w:r>
               <w:rPr>
@@ -872,11 +1177,11 @@
       <w:pPr>
         <w:pStyle w:val="Heading2"/>
       </w:pPr>
-      <w:bookmarkStart w:id="0" w:name="_Toc467681577"/>
+      <w:bookmarkStart w:id="1" w:name="_Toc468891099"/>
       <w:r>
         <w:t>Introduction</w:t>
       </w:r>
-      <w:bookmarkEnd w:id="0"/>
+      <w:bookmarkEnd w:id="1"/>
     </w:p>
     <w:p>
       <w:r>
@@ -936,11 +1241,11 @@
       <w:pPr>
         <w:pStyle w:val="Heading2"/>
       </w:pPr>
-      <w:bookmarkStart w:id="1" w:name="_Toc467681578"/>
+      <w:bookmarkStart w:id="2" w:name="_Toc468891100"/>
       <w:r>
         <w:t>Pretest preparation</w:t>
       </w:r>
-      <w:bookmarkEnd w:id="1"/>
+      <w:bookmarkEnd w:id="2"/>
     </w:p>
     <w:p/>
     <w:p>
@@ -973,7 +1278,7 @@
       <w:pPr>
         <w:pStyle w:val="Heading2"/>
       </w:pPr>
-      <w:bookmarkStart w:id="2" w:name="_Toc467681579"/>
+      <w:bookmarkStart w:id="3" w:name="_Toc468891101"/>
       <w:r>
         <w:t>Test equipment</w:t>
       </w:r>
@@ -983,7 +1288,7 @@
       <w:r>
         <w:t>Test setup and calibration</w:t>
       </w:r>
-      <w:bookmarkEnd w:id="2"/>
+      <w:bookmarkEnd w:id="3"/>
     </w:p>
     <w:p>
       <w:pPr>
@@ -1011,13 +1316,8 @@
           <w:numId w:val="7"/>
         </w:numPr>
       </w:pPr>
-      <w:proofErr w:type="spellStart"/>
       <w:r>
-        <w:t>Multimeter</w:t>
-      </w:r>
-      <w:proofErr w:type="spellEnd"/>
-      <w:r>
-        <w:t xml:space="preserve"> to perform Ohm test</w:t>
+        <w:t>Multimeter to perform Ohm test</w:t>
       </w:r>
     </w:p>
     <w:p>
@@ -1042,36 +1342,28 @@
       <w:pPr>
         <w:pStyle w:val="Heading2"/>
       </w:pPr>
-      <w:bookmarkStart w:id="3" w:name="_Toc467681580"/>
+      <w:bookmarkStart w:id="4" w:name="_Toc468891102"/>
       <w:r>
         <w:t>Systems Test</w:t>
       </w:r>
-      <w:bookmarkEnd w:id="3"/>
+      <w:bookmarkEnd w:id="4"/>
     </w:p>
     <w:p>
       <w:pPr>
         <w:pStyle w:val="Heading3"/>
       </w:pPr>
-      <w:bookmarkStart w:id="4" w:name="_Toc467681581"/>
+      <w:bookmarkStart w:id="5" w:name="_Toc468891103"/>
       <w:r>
         <w:t>Test Case 01</w:t>
       </w:r>
       <w:r>
         <w:t xml:space="preserve"> Description</w:t>
       </w:r>
-      <w:bookmarkEnd w:id="4"/>
+      <w:bookmarkEnd w:id="5"/>
     </w:p>
     <w:p>
       <w:r>
-        <w:t xml:space="preserve">Verify on/off (toggle) switch work, </w:t>
-      </w:r>
-      <w:proofErr w:type="spellStart"/>
-      <w:r>
-        <w:t>ie</w:t>
-      </w:r>
-      <w:proofErr w:type="spellEnd"/>
-      <w:r>
-        <w:t xml:space="preserve"> does the </w:t>
+        <w:t xml:space="preserve">Verify on/off (toggle) switch work, ie does the </w:t>
       </w:r>
       <w:r>
         <w:t>button turn the device on/off.</w:t>
@@ -1084,11 +1376,11 @@
       <w:pPr>
         <w:pStyle w:val="Heading3"/>
       </w:pPr>
-      <w:bookmarkStart w:id="5" w:name="_Toc467681582"/>
+      <w:bookmarkStart w:id="6" w:name="_Toc468891104"/>
       <w:r>
         <w:t>Test Case 01</w:t>
       </w:r>
-      <w:bookmarkEnd w:id="5"/>
+      <w:bookmarkEnd w:id="6"/>
     </w:p>
     <w:p/>
     <w:tbl>
@@ -1380,39 +1672,7 @@
                 <w:rFonts w:ascii="Calibri" w:eastAsia="Times New Roman" w:hAnsi="Calibri" w:cs="Times New Roman"/>
                 <w:color w:val="000000"/>
               </w:rPr>
-              <w:t xml:space="preserve"> (Kyle Johnson, Kam Robertson, </w:t>
-            </w:r>
-            <w:proofErr w:type="spellStart"/>
-            <w:r>
-              <w:rPr>
-                <w:rFonts w:ascii="Calibri" w:eastAsia="Times New Roman" w:hAnsi="Calibri" w:cs="Times New Roman"/>
-                <w:color w:val="000000"/>
-              </w:rPr>
-              <w:t>Saly</w:t>
-            </w:r>
-            <w:proofErr w:type="spellEnd"/>
-            <w:r>
-              <w:rPr>
-                <w:rFonts w:ascii="Calibri" w:eastAsia="Times New Roman" w:hAnsi="Calibri" w:cs="Times New Roman"/>
-                <w:color w:val="000000"/>
-              </w:rPr>
-              <w:t xml:space="preserve"> </w:t>
-            </w:r>
-            <w:proofErr w:type="spellStart"/>
-            <w:r>
-              <w:rPr>
-                <w:rFonts w:ascii="Calibri" w:eastAsia="Times New Roman" w:hAnsi="Calibri" w:cs="Times New Roman"/>
-                <w:color w:val="000000"/>
-              </w:rPr>
-              <w:t>Hakkoum</w:t>
-            </w:r>
-            <w:proofErr w:type="spellEnd"/>
-            <w:r>
-              <w:rPr>
-                <w:rFonts w:ascii="Calibri" w:eastAsia="Times New Roman" w:hAnsi="Calibri" w:cs="Times New Roman"/>
-                <w:color w:val="000000"/>
-              </w:rPr>
-              <w:t xml:space="preserve">, </w:t>
+              <w:t xml:space="preserve"> (Kyle Johnson, Kam Robertson, Saly Hakkoum, </w:t>
             </w:r>
             <w:r>
               <w:rPr>
@@ -4811,11 +5071,11 @@
       <w:pPr>
         <w:pStyle w:val="Heading3"/>
       </w:pPr>
-      <w:bookmarkStart w:id="6" w:name="_Toc467681583"/>
+      <w:bookmarkStart w:id="7" w:name="_Toc468891105"/>
       <w:r>
         <w:t>Test Case 02 Description</w:t>
       </w:r>
-      <w:bookmarkEnd w:id="6"/>
+      <w:bookmarkEnd w:id="7"/>
     </w:p>
     <w:p/>
     <w:p>
@@ -4833,11 +5093,11 @@
       <w:pPr>
         <w:pStyle w:val="Heading3"/>
       </w:pPr>
-      <w:bookmarkStart w:id="7" w:name="_Toc467681584"/>
+      <w:bookmarkStart w:id="8" w:name="_Toc468891106"/>
       <w:r>
         <w:t>Test Case 02</w:t>
       </w:r>
-      <w:bookmarkEnd w:id="7"/>
+      <w:bookmarkEnd w:id="8"/>
     </w:p>
     <w:p/>
     <w:tbl>
@@ -4941,39 +5201,7 @@
                 <w:rFonts w:ascii="Calibri" w:eastAsia="Times New Roman" w:hAnsi="Calibri" w:cs="Times New Roman"/>
                 <w:color w:val="000000"/>
               </w:rPr>
-              <w:t xml:space="preserve">Team#14 (Kyle Johnson, Kam Robertson, </w:t>
-            </w:r>
-            <w:proofErr w:type="spellStart"/>
-            <w:r>
-              <w:rPr>
-                <w:rFonts w:ascii="Calibri" w:eastAsia="Times New Roman" w:hAnsi="Calibri" w:cs="Times New Roman"/>
-                <w:color w:val="000000"/>
-              </w:rPr>
-              <w:t>Saly</w:t>
-            </w:r>
-            <w:proofErr w:type="spellEnd"/>
-            <w:r>
-              <w:rPr>
-                <w:rFonts w:ascii="Calibri" w:eastAsia="Times New Roman" w:hAnsi="Calibri" w:cs="Times New Roman"/>
-                <w:color w:val="000000"/>
-              </w:rPr>
-              <w:t xml:space="preserve"> </w:t>
-            </w:r>
-            <w:proofErr w:type="spellStart"/>
-            <w:r>
-              <w:rPr>
-                <w:rFonts w:ascii="Calibri" w:eastAsia="Times New Roman" w:hAnsi="Calibri" w:cs="Times New Roman"/>
-                <w:color w:val="000000"/>
-              </w:rPr>
-              <w:t>Hakkoum</w:t>
-            </w:r>
-            <w:proofErr w:type="spellEnd"/>
-            <w:r>
-              <w:rPr>
-                <w:rFonts w:ascii="Calibri" w:eastAsia="Times New Roman" w:hAnsi="Calibri" w:cs="Times New Roman"/>
-                <w:color w:val="000000"/>
-              </w:rPr>
-              <w:t>, Brian Dunn)</w:t>
+              <w:t>Team#14 (Kyle Johnson, Kam Robertson, Saly Hakkoum, Brian Dunn)</w:t>
             </w:r>
           </w:p>
         </w:tc>
@@ -8346,15 +8574,11 @@
       <w:pPr>
         <w:pStyle w:val="Heading3"/>
       </w:pPr>
+      <w:bookmarkStart w:id="9" w:name="_Toc468891107"/>
       <w:r>
-        <w:t>Test Case 0</w:t>
+        <w:t>Test Case 03 Description</w:t>
       </w:r>
-      <w:r>
-        <w:t>3</w:t>
-      </w:r>
-      <w:r>
-        <w:t xml:space="preserve"> Description</w:t>
-      </w:r>
+      <w:bookmarkEnd w:id="9"/>
     </w:p>
     <w:p/>
     <w:p>
@@ -8371,13 +8595,7 @@
         </w:numPr>
       </w:pPr>
       <w:r>
-        <w:t>Lights (LED) flash when button pressed</w:t>
-      </w:r>
-      <w:r>
-        <w:t xml:space="preserve"> once</w:t>
-      </w:r>
-      <w:r>
-        <w:t>.</w:t>
+        <w:t>Lights (LED) flash when button pressed once.</w:t>
       </w:r>
     </w:p>
     <w:p>
@@ -8389,10 +8607,7 @@
         </w:numPr>
       </w:pPr>
       <w:r>
-        <w:t xml:space="preserve">Lights (LED) flash when button pressed </w:t>
-      </w:r>
-      <w:r>
-        <w:t>twice in addition to sound (beep) matching up with each LED flash.</w:t>
+        <w:t>Lights (LED) flash when button pressed twice in addition to sound (beep) matching up with each LED flash.</w:t>
       </w:r>
     </w:p>
     <w:p>
@@ -8413,12 +8628,11 @@
       <w:pPr>
         <w:pStyle w:val="Heading3"/>
       </w:pPr>
+      <w:bookmarkStart w:id="10" w:name="_Toc468891108"/>
       <w:r>
-        <w:t>Test Case 0</w:t>
+        <w:t>Test Case 03</w:t>
       </w:r>
-      <w:r>
-        <w:t>3</w:t>
-      </w:r>
+      <w:bookmarkEnd w:id="10"/>
     </w:p>
     <w:p/>
     <w:tbl>
@@ -8521,39 +8735,7 @@
                 <w:rFonts w:ascii="Calibri" w:eastAsia="Times New Roman" w:hAnsi="Calibri" w:cs="Times New Roman"/>
                 <w:color w:val="000000"/>
               </w:rPr>
-              <w:t xml:space="preserve">Team#14 (Kyle Johnson, Kam Robertson, </w:t>
-            </w:r>
-            <w:proofErr w:type="spellStart"/>
-            <w:r>
-              <w:rPr>
-                <w:rFonts w:ascii="Calibri" w:eastAsia="Times New Roman" w:hAnsi="Calibri" w:cs="Times New Roman"/>
-                <w:color w:val="000000"/>
-              </w:rPr>
-              <w:t>Saly</w:t>
-            </w:r>
-            <w:proofErr w:type="spellEnd"/>
-            <w:r>
-              <w:rPr>
-                <w:rFonts w:ascii="Calibri" w:eastAsia="Times New Roman" w:hAnsi="Calibri" w:cs="Times New Roman"/>
-                <w:color w:val="000000"/>
-              </w:rPr>
-              <w:t xml:space="preserve"> </w:t>
-            </w:r>
-            <w:proofErr w:type="spellStart"/>
-            <w:r>
-              <w:rPr>
-                <w:rFonts w:ascii="Calibri" w:eastAsia="Times New Roman" w:hAnsi="Calibri" w:cs="Times New Roman"/>
-                <w:color w:val="000000"/>
-              </w:rPr>
-              <w:t>Hakkoum</w:t>
-            </w:r>
-            <w:proofErr w:type="spellEnd"/>
-            <w:r>
-              <w:rPr>
-                <w:rFonts w:ascii="Calibri" w:eastAsia="Times New Roman" w:hAnsi="Calibri" w:cs="Times New Roman"/>
-                <w:color w:val="000000"/>
-              </w:rPr>
-              <w:t>, Brian Dunn)</w:t>
+              <w:t>Team#14 (Kyle Johnson, Kam Robertson, Saly Hakkoum, Brian Dunn)</w:t>
             </w:r>
           </w:p>
         </w:tc>
@@ -12810,15 +12992,11 @@
       <w:pPr>
         <w:pStyle w:val="Heading3"/>
       </w:pPr>
+      <w:bookmarkStart w:id="11" w:name="_Toc468891109"/>
       <w:r>
-        <w:t>Test Case 0</w:t>
+        <w:t>Test Case 04 Description</w:t>
       </w:r>
-      <w:r>
-        <w:t>4</w:t>
-      </w:r>
-      <w:r>
-        <w:t xml:space="preserve"> Description</w:t>
-      </w:r>
+      <w:bookmarkEnd w:id="11"/>
     </w:p>
     <w:p/>
     <w:p>
@@ -12869,20 +13047,16 @@
         <w:t>Verify UUT tempo changes (decreases) with counter-clockwise rotation of rotary encoder</w:t>
       </w:r>
     </w:p>
+    <w:p/>
     <w:p>
-      <w:bookmarkStart w:id="8" w:name="_GoBack"/>
-      <w:bookmarkEnd w:id="8"/>
-    </w:p>
-    <w:p>
       <w:pPr>
         <w:pStyle w:val="Heading3"/>
       </w:pPr>
+      <w:bookmarkStart w:id="12" w:name="_Toc468891110"/>
       <w:r>
-        <w:t>Test Case 0</w:t>
+        <w:t>Test Case 04</w:t>
       </w:r>
-      <w:r>
-        <w:t>4</w:t>
-      </w:r>
+      <w:bookmarkEnd w:id="12"/>
     </w:p>
     <w:tbl>
       <w:tblPr>
@@ -12896,7 +13070,7 @@
         <w:gridCol w:w="960"/>
         <w:gridCol w:w="960"/>
         <w:gridCol w:w="960"/>
-        <w:gridCol w:w="1131"/>
+        <w:gridCol w:w="960"/>
       </w:tblGrid>
       <w:tr>
         <w:trPr>
@@ -12984,39 +13158,7 @@
                 <w:rFonts w:ascii="Calibri" w:eastAsia="Times New Roman" w:hAnsi="Calibri" w:cs="Times New Roman"/>
                 <w:color w:val="000000"/>
               </w:rPr>
-              <w:t xml:space="preserve">Team#14 (Kyle Johnson, Kam Robertson, </w:t>
-            </w:r>
-            <w:proofErr w:type="spellStart"/>
-            <w:r>
-              <w:rPr>
-                <w:rFonts w:ascii="Calibri" w:eastAsia="Times New Roman" w:hAnsi="Calibri" w:cs="Times New Roman"/>
-                <w:color w:val="000000"/>
-              </w:rPr>
-              <w:t>Saly</w:t>
-            </w:r>
-            <w:proofErr w:type="spellEnd"/>
-            <w:r>
-              <w:rPr>
-                <w:rFonts w:ascii="Calibri" w:eastAsia="Times New Roman" w:hAnsi="Calibri" w:cs="Times New Roman"/>
-                <w:color w:val="000000"/>
-              </w:rPr>
-              <w:t xml:space="preserve"> </w:t>
-            </w:r>
-            <w:proofErr w:type="spellStart"/>
-            <w:r>
-              <w:rPr>
-                <w:rFonts w:ascii="Calibri" w:eastAsia="Times New Roman" w:hAnsi="Calibri" w:cs="Times New Roman"/>
-                <w:color w:val="000000"/>
-              </w:rPr>
-              <w:t>Hakkoum</w:t>
-            </w:r>
-            <w:proofErr w:type="spellEnd"/>
-            <w:r>
-              <w:rPr>
-                <w:rFonts w:ascii="Calibri" w:eastAsia="Times New Roman" w:hAnsi="Calibri" w:cs="Times New Roman"/>
-                <w:color w:val="000000"/>
-              </w:rPr>
-              <w:t>, Brian Dunn)</w:t>
+              <w:t>Team#14 (Kyle Johnson, Kam Robertson, Saly Hakkoum, Brian Dunn)</w:t>
             </w:r>
           </w:p>
         </w:tc>
@@ -17916,11 +18058,11 @@
       <w:pPr>
         <w:pStyle w:val="Heading2"/>
       </w:pPr>
-      <w:bookmarkStart w:id="9" w:name="_Toc467681585"/>
+      <w:bookmarkStart w:id="13" w:name="_Toc468891111"/>
       <w:r>
         <w:t>Citations</w:t>
       </w:r>
-      <w:bookmarkEnd w:id="9"/>
+      <w:bookmarkEnd w:id="13"/>
     </w:p>
     <w:p>
       <w:pPr>
@@ -18029,7 +18171,7 @@
           <w:rPr>
             <w:noProof/>
           </w:rPr>
-          <w:t>4</w:t>
+          <w:t>8</w:t>
         </w:r>
         <w:r>
           <w:rPr>
@@ -20879,7 +21021,7 @@
 </file>
 
 <file path=customXml/itemProps1.xml><?xml version="1.0" encoding="utf-8"?>
-<ds:datastoreItem xmlns:ds="http://schemas.openxmlformats.org/officeDocument/2006/customXml" ds:itemID="{A2DF56D1-7722-48AF-9CF3-1AA882B60A72}">
+<ds:datastoreItem xmlns:ds="http://schemas.openxmlformats.org/officeDocument/2006/customXml" ds:itemID="{DA5B38F8-D8EF-4311-8F5E-13AA29FFBE33}">
   <ds:schemaRefs>
     <ds:schemaRef ds:uri="http://schemas.openxmlformats.org/officeDocument/2006/bibliography"/>
   </ds:schemaRefs>

</xml_diff>